<commit_message>
added that stats is part of the model in our architecture
</commit_message>
<xml_diff>
--- a/Design/ClassWriteups/Stats.docx
+++ b/Design/ClassWriteups/Stats.docx
@@ -126,7 +126,15 @@
         <w:tab/>
       </w:r>
       <w:r>
-        <w:t xml:space="preserve">The Stats class is a class that keeps track of all stats for each robot. Stats holds the wins, matches, distance traveled, damage taken, damage given, plays made, kills, and deaths for each robot. Stats can also increment each of these and determine the number of losses for the robot. </w:t>
+        <w:t>The Stats class is a</w:t>
+      </w:r>
+      <w:r>
+        <w:t xml:space="preserve"> part of the Model in our architecture, and is a</w:t>
+      </w:r>
+      <w:bookmarkStart w:id="0" w:name="_GoBack"/>
+      <w:bookmarkEnd w:id="0"/>
+      <w:r>
+        <w:t xml:space="preserve"> class that keeps track of all stats for each robot. Stats holds the wins, matches, distance traveled, damage taken, damage given, plays made, kills, and deaths for each robot. Stats can also increment each of these and determine the number of losses for the robot. </w:t>
       </w:r>
     </w:p>
     <w:p>
@@ -1417,8 +1425,8 @@
       <w:pPr>
         <w:pStyle w:val="Heading4"/>
       </w:pPr>
-      <w:bookmarkStart w:id="0" w:name="_Void_method1(String_arg0,"/>
-      <w:bookmarkEnd w:id="0"/>
+      <w:bookmarkStart w:id="1" w:name="_Void_method1(String_arg0,"/>
+      <w:bookmarkEnd w:id="1"/>
       <w:r>
         <w:t xml:space="preserve">public void </w:t>
       </w:r>
@@ -1607,12 +1615,7 @@
         <w:t>another set of</w:t>
       </w:r>
       <w:r>
-        <w:t xml:space="preserve"> </w:t>
-      </w:r>
-      <w:bookmarkStart w:id="1" w:name="_GoBack"/>
-      <w:bookmarkEnd w:id="1"/>
-      <w:r>
-        <w:t>variables</w:t>
+        <w:t xml:space="preserve"> variables</w:t>
       </w:r>
       <w:r>
         <w:t xml:space="preserve"> Stats other. </w:t>
@@ -2932,7 +2935,7 @@
 </file>
 
 <file path=customXml/itemProps1.xml><?xml version="1.0" encoding="utf-8"?>
-<ds:datastoreItem xmlns:ds="http://schemas.openxmlformats.org/officeDocument/2006/customXml" ds:itemID="{4C99DA53-8F32-4151-BEA7-A0A97F2335EE}">
+<ds:datastoreItem xmlns:ds="http://schemas.openxmlformats.org/officeDocument/2006/customXml" ds:itemID="{DE52A11B-B9A2-441E-AD2F-F39998F8DB51}">
   <ds:schemaRefs>
     <ds:schemaRef ds:uri="http://schemas.openxmlformats.org/officeDocument/2006/bibliography"/>
   </ds:schemaRefs>

</xml_diff>